<commit_message>
Used Postman Collections to Automate Testing
</commit_message>
<xml_diff>
--- a/Report/Report.docx
+++ b/Report/Report.docx
@@ -14,6 +14,9 @@
       <w:r>
         <w:t>COMP2001 CW2, Corey Richardson</w:t>
       </w:r>
+      <w:r>
+        <w:t xml:space="preserve">- </w:t>
+      </w:r>
     </w:p>
     <w:p>
       <w:pPr>
@@ -29,6 +32,31 @@
       </w:r>
     </w:p>
     <w:p>
+      <w:r>
+        <w:t xml:space="preserve">The </w:t>
+      </w:r>
+      <w:r>
+        <w:rPr>
+          <w:b/>
+          <w:bCs/>
+        </w:rPr>
+        <w:t>Software Test Document</w:t>
+      </w:r>
+      <w:r>
+        <w:t xml:space="preserve"> linked in the below </w:t>
+      </w:r>
+      <w:r>
+        <w:rPr>
+          <w:i/>
+          <w:iCs/>
+        </w:rPr>
+        <w:t>Assessment Materials</w:t>
+      </w:r>
+      <w:r>
+        <w:t xml:space="preserve"> table showcases the testing and validation checks conducted on the micro-service.</w:t>
+      </w:r>
+    </w:p>
+    <w:p>
       <w:pPr>
         <w:pStyle w:val="Heading2"/>
       </w:pPr>
@@ -49,6 +77,11 @@
       </w:r>
       <w:r>
         <w:t>.</w:t>
+      </w:r>
+    </w:p>
+    <w:p>
+      <w:r>
+        <w:t>The system implements a micro-service architecture and is therefore modular, allowing it to be extending or integrated into other services in a larger context with ease. The use of a RESTful API means that the service can be easily accessed through HTTP requests, allowing it to easily interact with other services.</w:t>
       </w:r>
     </w:p>
     <w:p>
@@ -681,7 +714,7 @@
                 <w:rPr>
                   <w:noProof/>
                 </w:rPr>
-                <w:t>3</w:t>
+                <w:t>2</w:t>
               </w:r>
             </w:fldSimple>
             <w:r>
@@ -789,7 +822,7 @@
                 <w:rPr>
                   <w:noProof/>
                 </w:rPr>
-                <w:t>4</w:t>
+                <w:t>3</w:t>
               </w:r>
             </w:fldSimple>
             <w:r>
@@ -902,7 +935,7 @@
                 <w:rPr>
                   <w:noProof/>
                 </w:rPr>
-                <w:t>5</w:t>
+                <w:t>4</w:t>
               </w:r>
             </w:fldSimple>
             <w:r>
@@ -917,6 +950,11 @@
         </w:tc>
       </w:tr>
     </w:tbl>
+    <w:p>
+      <w:r>
+        <w:br w:type="page"/>
+      </w:r>
+    </w:p>
     <w:p/>
     <w:tbl>
       <w:tblPr>
@@ -949,7 +987,6 @@
               <w:rPr>
                 <w:noProof/>
               </w:rPr>
-              <w:lastRenderedPageBreak/>
               <w:drawing>
                 <wp:inline distT="0" distB="0" distL="0" distR="0" wp14:anchorId="531352FA" wp14:editId="57BE9DEC">
                   <wp:extent cx="8640000" cy="2124000"/>
@@ -1013,7 +1050,7 @@
                 <w:rPr>
                   <w:noProof/>
                 </w:rPr>
-                <w:t>6</w:t>
+                <w:t>5</w:t>
               </w:r>
             </w:fldSimple>
             <w:r>
@@ -1023,7 +1060,6 @@
         </w:tc>
       </w:tr>
     </w:tbl>
-    <w:p/>
     <w:p/>
     <w:tbl>
       <w:tblPr>
@@ -1119,7 +1155,7 @@
                 <w:rPr>
                   <w:noProof/>
                 </w:rPr>
-                <w:t>7</w:t>
+                <w:t>6</w:t>
               </w:r>
             </w:fldSimple>
             <w:r>
@@ -1249,7 +1285,7 @@
                 <w:rPr>
                   <w:noProof/>
                 </w:rPr>
-                <w:t>8</w:t>
+                <w:t>7</w:t>
               </w:r>
             </w:fldSimple>
             <w:r>
@@ -1360,7 +1396,7 @@
                 <w:rPr>
                   <w:noProof/>
                 </w:rPr>
-                <w:t>9</w:t>
+                <w:t>8</w:t>
               </w:r>
             </w:fldSimple>
             <w:r>
@@ -1490,7 +1526,7 @@
                 <w:rPr>
                   <w:noProof/>
                 </w:rPr>
-                <w:t>10</w:t>
+                <w:t>9</w:t>
               </w:r>
             </w:fldSimple>
             <w:r>
@@ -1686,7 +1722,7 @@
                 <w:rPr>
                   <w:noProof/>
                 </w:rPr>
-                <w:t>11</w:t>
+                <w:t>10</w:t>
               </w:r>
             </w:fldSimple>
             <w:r>
@@ -1814,7 +1850,7 @@
                 <w:rPr>
                   <w:noProof/>
                 </w:rPr>
-                <w:t>12</w:t>
+                <w:t>11</w:t>
               </w:r>
             </w:fldSimple>
             <w:r>
@@ -1944,7 +1980,7 @@
                 <w:rPr>
                   <w:noProof/>
                 </w:rPr>
-                <w:t>13</w:t>
+                <w:t>12</w:t>
               </w:r>
             </w:fldSimple>
             <w:r>
@@ -2094,7 +2130,7 @@
                 <w:rPr>
                   <w:noProof/>
                 </w:rPr>
-                <w:t>14</w:t>
+                <w:t>13</w:t>
               </w:r>
             </w:fldSimple>
             <w:r>
@@ -2256,7 +2292,7 @@
                 <w:rPr>
                   <w:noProof/>
                 </w:rPr>
-                <w:t>15</w:t>
+                <w:t>14</w:t>
               </w:r>
             </w:fldSimple>
             <w:r>
@@ -2358,7 +2394,10 @@
         </w:rPr>
       </w:pPr>
       <w:r>
-        <w:t xml:space="preserve">As of commit </w:t>
+        <w:t xml:space="preserve">This was addressed by </w:t>
+      </w:r>
+      <w:r>
+        <w:t xml:space="preserve">commit </w:t>
       </w:r>
       <w:r>
         <w:rPr>
@@ -2371,7 +2410,13 @@
         <w:t>,</w:t>
       </w:r>
       <w:r>
-        <w:t xml:space="preserve"> the User </w:t>
+        <w:t xml:space="preserve"> </w:t>
+      </w:r>
+      <w:r>
+        <w:t xml:space="preserve">where </w:t>
+      </w:r>
+      <w:r>
+        <w:t xml:space="preserve">the User </w:t>
       </w:r>
       <w:r>
         <w:rPr>
@@ -2381,7 +2426,13 @@
         <w:t>GET</w:t>
       </w:r>
       <w:r>
-        <w:t xml:space="preserve"> endpoints are protected by the </w:t>
+        <w:t xml:space="preserve"> endpoints are </w:t>
+      </w:r>
+      <w:r>
+        <w:t xml:space="preserve">now </w:t>
+      </w:r>
+      <w:r>
+        <w:t xml:space="preserve">protected by the </w:t>
       </w:r>
       <w:r>
         <w:rPr>
@@ -2391,7 +2442,133 @@
         <w:t>@require_auth</w:t>
       </w:r>
       <w:r>
-        <w:t xml:space="preserve"> decorator and so require a valid JWT token in the “Authorization” header of the HTTP request.</w:t>
+        <w:t xml:space="preserve"> decorator and </w:t>
+      </w:r>
+      <w:r>
+        <w:t>therefore these routes now</w:t>
+      </w:r>
+      <w:r>
+        <w:t xml:space="preserve"> require a valid JWT token in the “Authorization” header of the HTTP request</w:t>
+      </w:r>
+      <w:r>
+        <w:t>, preventing unauthorized actors from accessing PII.</w:t>
+      </w:r>
+    </w:p>
+    <w:p>
+      <w:pPr>
+        <w:rPr>
+          <w:rStyle w:val="Emphasis"/>
+          <w:i w:val="0"/>
+          <w:iCs w:val="0"/>
+        </w:rPr>
+      </w:pPr>
+      <w:r>
+        <w:rPr>
+          <w:rStyle w:val="Emphasis"/>
+          <w:i w:val="0"/>
+          <w:iCs w:val="0"/>
+        </w:rPr>
+        <w:t>As the API manages</w:t>
+      </w:r>
+      <w:r>
+        <w:rPr>
+          <w:rStyle w:val="Emphasis"/>
+          <w:i w:val="0"/>
+          <w:iCs w:val="0"/>
+        </w:rPr>
+        <w:t xml:space="preserve"> user data, including PII</w:t>
+      </w:r>
+      <w:r>
+        <w:rPr>
+          <w:rStyle w:val="Emphasis"/>
+          <w:i w:val="0"/>
+          <w:iCs w:val="0"/>
+        </w:rPr>
+        <w:t xml:space="preserve">, it should comply with data protection regulations such as the </w:t>
+      </w:r>
+      <w:r>
+        <w:rPr>
+          <w:rStyle w:val="Emphasis"/>
+          <w:i w:val="0"/>
+          <w:iCs w:val="0"/>
+        </w:rPr>
+        <w:t xml:space="preserve">Data Protection Act 2018. </w:t>
+      </w:r>
+    </w:p>
+    <w:p>
+      <w:pPr>
+        <w:rPr>
+          <w:rStyle w:val="Emphasis"/>
+          <w:i w:val="0"/>
+          <w:iCs w:val="0"/>
+        </w:rPr>
+      </w:pPr>
+      <w:r>
+        <w:rPr>
+          <w:rStyle w:val="Emphasis"/>
+          <w:i w:val="0"/>
+          <w:iCs w:val="0"/>
+        </w:rPr>
+        <w:t>The API uses the symmetric HS256 algorithm to encrypt the JWT security tokens to reduce the risk of token tampering, however no encryption is carried out on stored user data, at rest or during transit. This could be addressed by future iterations of the application.</w:t>
+      </w:r>
+    </w:p>
+    <w:p>
+      <w:pPr>
+        <w:rPr>
+          <w:rStyle w:val="Emphasis"/>
+          <w:i w:val="0"/>
+          <w:iCs w:val="0"/>
+        </w:rPr>
+      </w:pPr>
+      <w:r>
+        <w:rPr>
+          <w:rStyle w:val="Emphasis"/>
+          <w:i w:val="0"/>
+          <w:iCs w:val="0"/>
+        </w:rPr>
+        <w:t>The database stores the minimum required PII in line with General Data Protection Regulation (GDPR) guidelines, mitigating the impact of any potential data breach; only the user’s email address is stored in the server’s database as password authentication is handled by an external service.</w:t>
+      </w:r>
+    </w:p>
+    <w:p>
+      <w:pPr>
+        <w:rPr>
+          <w:rStyle w:val="Emphasis"/>
+          <w:i w:val="0"/>
+          <w:iCs w:val="0"/>
+        </w:rPr>
+      </w:pPr>
+      <w:r>
+        <w:rPr>
+          <w:rStyle w:val="Emphasis"/>
+          <w:i w:val="0"/>
+          <w:iCs w:val="0"/>
+        </w:rPr>
+        <w:t>While the current application is primarily a backend service, a hypothetical frontend user interface developed in a future iteration would be required to comply with Web Content Accessibility Guidelines (WCAG) to ensure that the application is accessible to all users, including users with disabilities. This would be a social and ethical consideration of the application.</w:t>
+      </w:r>
+    </w:p>
+    <w:p>
+      <w:pPr>
+        <w:rPr>
+          <w:rStyle w:val="Emphasis"/>
+          <w:i w:val="0"/>
+          <w:iCs w:val="0"/>
+        </w:rPr>
+      </w:pPr>
+      <w:r>
+        <w:rPr>
+          <w:rStyle w:val="Emphasis"/>
+          <w:i w:val="0"/>
+          <w:iCs w:val="0"/>
+        </w:rPr>
+        <w:t>Additionally, a feature to prevent API abuse would be beneficial to a future iteration of the design to protect the service and the data stored in relation to users.</w:t>
+      </w:r>
+      <w:r>
+        <w:rPr>
+          <w:rStyle w:val="Emphasis"/>
+          <w:i w:val="0"/>
+          <w:iCs w:val="0"/>
+        </w:rPr>
+        <w:t xml:space="preserve"> This could be implemented through features such as rate limiting, suspicious activity logging to improve the auditing processes and an improved Authorization methodology.</w:t>
       </w:r>
     </w:p>
     <w:p>
@@ -2461,24 +2638,266 @@
         <w:t xml:space="preserve"> </w:t>
       </w:r>
       <w:r>
-        <w:t>Testing was carried out on a fresh, empty instance of the schema and used Postman to send HTTP requests to the API’s endpoints</w:t>
-      </w:r>
-      <w:r>
-        <w:t xml:space="preserve"> and verify that responses matched their expected values</w:t>
+        <w:t>Testing was carried out on a fresh, empty instance of the schema and used Postman</w:t>
+      </w:r>
+      <w:r>
+        <w:t xml:space="preserve"> as a tool</w:t>
+      </w:r>
+      <w:r>
+        <w:t xml:space="preserve"> to send HTTP requests to the API’s </w:t>
+      </w:r>
+      <w:r>
+        <w:t xml:space="preserve">Create, Read, Update and Delete </w:t>
+      </w:r>
+      <w:r>
+        <w:t>endpoints</w:t>
+      </w:r>
+      <w:r>
+        <w:t xml:space="preserve"> and verify that </w:t>
+      </w:r>
+      <w:r>
+        <w:t xml:space="preserve">actual </w:t>
+      </w:r>
+      <w:r>
+        <w:t xml:space="preserve">responses matched the expected </w:t>
+      </w:r>
+      <w:r>
+        <w:t>responses, and returned the expected payloads</w:t>
       </w:r>
       <w:r>
         <w:t>.</w:t>
       </w:r>
-    </w:p>
-    <w:p>
-      <w:r>
-        <w:t xml:space="preserve">The current iteration of the application only allows for individual creation of Points through POST requests to the </w:t>
+      <w:r>
+        <w:t xml:space="preserve"> Testing including valid and invalid request bodies, edge cases and authentication scenarios. </w:t>
+      </w:r>
+    </w:p>
+    <w:p>
+      <w:r>
+        <w:t>As well as testing endpoints in individual scenarios, the workflow for creating a new trail was also tested. This included the full process such as the creation and linking of multiple geographical Points, the creation of a Trail and the creation and linking of a Feature using the TrailFeature endpoint and table.</w:t>
+      </w:r>
+    </w:p>
+    <w:p>
+      <w:r>
+        <w:t xml:space="preserve">During the test process, it was also validated that JWT tokens expire after an hour, as proven by a </w:t>
+      </w:r>
+      <w:r>
+        <w:rPr>
+          <w:i/>
+          <w:iCs/>
+        </w:rPr>
+        <w:t>401 Unauthorized</w:t>
+      </w:r>
+      <w:r>
+        <w:rPr>
+          <w:i/>
+          <w:iCs/>
+        </w:rPr>
+        <w:t xml:space="preserve"> </w:t>
+      </w:r>
+      <w:r>
+        <w:t>response midway through the test process.</w:t>
+      </w:r>
+    </w:p>
+    <w:p>
+      <w:r>
+        <w:lastRenderedPageBreak/>
+        <w:t xml:space="preserve">Error handling worked as expected. When users sent invalid data, the API returned the appropriate HTTP response status code, such as </w:t>
+      </w:r>
+      <w:r>
+        <w:rPr>
+          <w:i/>
+          <w:iCs/>
+        </w:rPr>
+        <w:t xml:space="preserve">400 Bad </w:t>
+      </w:r>
+      <w:r>
+        <w:rPr>
+          <w:i/>
+          <w:iCs/>
+        </w:rPr>
+        <w:t>Request</w:t>
+      </w:r>
+      <w:r>
+        <w:t xml:space="preserve"> when the request body didn’t contain all required parameters, </w:t>
+      </w:r>
+      <w:r>
+        <w:t>providing</w:t>
+      </w:r>
+      <w:r>
+        <w:t xml:space="preserve"> an informative debugging tool for users of the API to understand and correct the issues with their requests.</w:t>
+      </w:r>
+    </w:p>
+    <w:p>
+      <w:bookmarkStart w:id="1" w:name="_Hlk186733380"/>
+      <w:r>
+        <w:t xml:space="preserve">I also utilised Postman’s </w:t>
+      </w:r>
+      <w:r>
+        <w:rPr>
+          <w:i/>
+          <w:iCs/>
+        </w:rPr>
+        <w:t>Collection</w:t>
+      </w:r>
+      <w:r>
+        <w:rPr>
+          <w:i/>
+          <w:iCs/>
+        </w:rPr>
+        <w:t xml:space="preserve"> </w:t>
+      </w:r>
+      <w:r>
+        <w:t>feature to create a Test Sequence which will run through a predefined series of HTTP requests and compare the results against a set response status code. This allows for faster testing improving the efficiency at which new features could be added. This test Collection can be seen in my GitHub repository at /</w:t>
       </w:r>
       <w:r>
         <w:rPr>
           <w:b/>
           <w:bCs/>
         </w:rPr>
+        <w:t>Testing/</w:t>
+      </w:r>
+      <w:r>
+        <w:rPr>
+          <w:b/>
+          <w:bCs/>
+        </w:rPr>
+        <w:t>TestSequence.postman_collection.json</w:t>
+      </w:r>
+      <w:r>
+        <w:t xml:space="preserve"> and the exported results can be viewed at /</w:t>
+      </w:r>
+      <w:r>
+        <w:rPr>
+          <w:b/>
+          <w:bCs/>
+        </w:rPr>
+        <w:t>Testing/</w:t>
+      </w:r>
+      <w:r>
+        <w:rPr>
+          <w:b/>
+          <w:bCs/>
+        </w:rPr>
+        <w:t>TestSequence.postman_test_run.json</w:t>
+      </w:r>
+      <w:r>
+        <w:t>.</w:t>
+      </w:r>
+    </w:p>
+    <w:tbl>
+      <w:tblPr>
+        <w:tblStyle w:val="TableGrid"/>
+        <w:tblW w:w="0" w:type="auto"/>
+        <w:tblBorders>
+          <w:top w:val="none" w:sz="0" w:space="0" w:color="auto"/>
+          <w:left w:val="none" w:sz="0" w:space="0" w:color="auto"/>
+          <w:bottom w:val="none" w:sz="0" w:space="0" w:color="auto"/>
+          <w:right w:val="none" w:sz="0" w:space="0" w:color="auto"/>
+          <w:insideH w:val="none" w:sz="0" w:space="0" w:color="auto"/>
+          <w:insideV w:val="none" w:sz="0" w:space="0" w:color="auto"/>
+        </w:tblBorders>
+        <w:tblLook w:val="04A0" w:firstRow="1" w:lastRow="0" w:firstColumn="1" w:lastColumn="0" w:noHBand="0" w:noVBand="1"/>
+      </w:tblPr>
+      <w:tblGrid>
+        <w:gridCol w:w="9016"/>
+      </w:tblGrid>
+      <w:tr>
+        <w:tc>
+          <w:tcPr>
+            <w:tcW w:w="9016" w:type="dxa"/>
+          </w:tcPr>
+          <w:bookmarkEnd w:id="1"/>
+          <w:p>
+            <w:pPr>
+              <w:keepNext/>
+              <w:jc w:val="center"/>
+            </w:pPr>
+            <w:r>
+              <w:rPr>
+                <w:noProof/>
+              </w:rPr>
+              <w:drawing>
+                <wp:inline distT="0" distB="0" distL="0" distR="0" wp14:anchorId="5C23FFBE" wp14:editId="7F246A8B">
+                  <wp:extent cx="5400000" cy="4370400"/>
+                  <wp:effectExtent l="0" t="0" r="0" b="0"/>
+                  <wp:docPr id="1971163641" name="Picture 1"/>
+                  <wp:cNvGraphicFramePr>
+                    <a:graphicFrameLocks xmlns:a="http://schemas.openxmlformats.org/drawingml/2006/main" noChangeAspect="1"/>
+                  </wp:cNvGraphicFramePr>
+                  <a:graphic xmlns:a="http://schemas.openxmlformats.org/drawingml/2006/main">
+                    <a:graphicData uri="http://schemas.openxmlformats.org/drawingml/2006/picture">
+                      <pic:pic xmlns:pic="http://schemas.openxmlformats.org/drawingml/2006/picture">
+                        <pic:nvPicPr>
+                          <pic:cNvPr id="0" name="Picture 1"/>
+                          <pic:cNvPicPr>
+                            <a:picLocks noChangeAspect="1" noChangeArrowheads="1"/>
+                          </pic:cNvPicPr>
+                        </pic:nvPicPr>
+                        <pic:blipFill>
+                          <a:blip r:embed="rId25" cstate="print">
+                            <a:extLst>
+                              <a:ext uri="{28A0092B-C50C-407E-A947-70E740481C1C}">
+                                <a14:useLocalDpi xmlns:a14="http://schemas.microsoft.com/office/drawing/2010/main" val="0"/>
+                              </a:ext>
+                            </a:extLst>
+                          </a:blip>
+                          <a:srcRect/>
+                          <a:stretch>
+                            <a:fillRect/>
+                          </a:stretch>
+                        </pic:blipFill>
+                        <pic:spPr bwMode="auto">
+                          <a:xfrm>
+                            <a:off x="0" y="0"/>
+                            <a:ext cx="5400000" cy="4370400"/>
+                          </a:xfrm>
+                          <a:prstGeom prst="rect">
+                            <a:avLst/>
+                          </a:prstGeom>
+                          <a:noFill/>
+                          <a:ln>
+                            <a:noFill/>
+                          </a:ln>
+                        </pic:spPr>
+                      </pic:pic>
+                    </a:graphicData>
+                  </a:graphic>
+                </wp:inline>
+              </w:drawing>
+            </w:r>
+          </w:p>
+          <w:p>
+            <w:pPr>
+              <w:pStyle w:val="Caption"/>
+              <w:jc w:val="center"/>
+            </w:pPr>
+            <w:r>
+              <w:t xml:space="preserve">Figure </w:t>
+            </w:r>
+            <w:fldSimple w:instr=" SEQ Figure \* ARABIC ">
+              <w:r>
+                <w:rPr>
+                  <w:noProof/>
+                </w:rPr>
+                <w:t>15</w:t>
+              </w:r>
+            </w:fldSimple>
+            <w:r>
+              <w:t>: Results of running a Postman Test Collection</w:t>
+            </w:r>
+          </w:p>
+        </w:tc>
+      </w:tr>
+    </w:tbl>
+    <w:p>
+      <w:r>
+        <w:t xml:space="preserve">The current iteration of the application only allows for individual creation of Points through POST requests to the </w:t>
+      </w:r>
+      <w:r>
+        <w:rPr>
+          <w:b/>
+          <w:bCs/>
+        </w:rPr>
         <w:t>/Point</w:t>
       </w:r>
       <w:r>
@@ -2493,7 +2912,17 @@
         <w:t>Alternatively, this feature could be handled by a front-end to the micro-service, where the user can add Points via a form and the application could iterate over them adding them to the database one at a time. A decision would have to be made here on whether insertions should be validated individually or as a batch, so that if any of the points are not valid then none of the points would be committed into the database.</w:t>
       </w:r>
     </w:p>
-    <w:p/>
+    <w:p>
+      <w:r>
+        <w:lastRenderedPageBreak/>
+        <w:t>As discussed in the Implementation section of my report, there is some duplication of validation logic between the database schema and Marshmallow module schemas which could cause issues if the list of accepted values is updated in one location but not in another. One section of the codebase could be enforcing outdated logic. To improve this, the validation logic should be moved to be centralised so that changes only need to be reflected in one location.</w:t>
+      </w:r>
+    </w:p>
+    <w:p>
+      <w:r>
+        <w:t>More endpoints allowing improved query filtering could be useful as the service scales, such as allowing the users of the micro-service to filter trails based on their attributes, such a difficulty, length or features.</w:t>
+      </w:r>
+    </w:p>
     <w:sectPr>
       <w:pgSz w:w="11906" w:h="16838"/>
       <w:pgMar w:top="1440" w:right="1440" w:bottom="1440" w:left="1440" w:header="709" w:footer="709" w:gutter="0"/>
@@ -3340,7 +3769,6 @@
   <w:style w:type="character" w:default="1" w:styleId="DefaultParagraphFont">
     <w:name w:val="Default Paragraph Font"/>
     <w:uiPriority w:val="1"/>
-    <w:semiHidden/>
     <w:unhideWhenUsed/>
   </w:style>
   <w:style w:type="table" w:default="1" w:styleId="TableNormal">

</xml_diff>